<commit_message>
poster draft in 4 columns
</commit_message>
<xml_diff>
--- a/poster/Pitch_5minutes.docx
+++ b/poster/Pitch_5minutes.docx
@@ -27,7 +27,25 @@
         <w:rPr>
           <w:lang w:val="en-US"/>
         </w:rPr>
-        <w:t>Paradox</w:t>
+        <w:t xml:space="preserve">Social media </w:t>
+      </w:r>
+      <w:r>
+        <w:rPr>
+          <w:lang w:val="en-US"/>
+        </w:rPr>
+        <w:t>increase</w:t>
+      </w:r>
+      <w:r>
+        <w:rPr>
+          <w:lang w:val="en-US"/>
+        </w:rPr>
+        <w:t xml:space="preserve"> </w:t>
+      </w:r>
+      <w:r>
+        <w:rPr>
+          <w:lang w:val="en-US"/>
+        </w:rPr>
+        <w:t>polarization</w:t>
       </w:r>
     </w:p>
     <w:p>
@@ -124,7 +142,19 @@
         <w:rPr>
           <w:lang w:val="en-US"/>
         </w:rPr>
-        <w:t xml:space="preserve">Recommendations or filtering </w:t>
+        <w:t>Recommendations or</w:t>
+      </w:r>
+      <w:r>
+        <w:rPr>
+          <w:lang w:val="en-US"/>
+        </w:rPr>
+        <w:t xml:space="preserve"> content</w:t>
+      </w:r>
+      <w:r>
+        <w:rPr>
+          <w:lang w:val="en-US"/>
+        </w:rPr>
+        <w:t xml:space="preserve"> filtering </w:t>
       </w:r>
       <w:r>
         <w:rPr>
@@ -156,7 +186,13 @@
         <w:rPr>
           <w:lang w:val="en-US"/>
         </w:rPr>
-        <w:t>We get more of the same (dumbing down)</w:t>
+        <w:t>We get more of the same</w:t>
+      </w:r>
+      <w:r>
+        <w:rPr>
+          <w:lang w:val="en-US"/>
+        </w:rPr>
+        <w:t xml:space="preserve"> and form community with equally minded people</w:t>
       </w:r>
     </w:p>
     <w:p>
@@ -174,7 +210,13 @@
         <w:rPr>
           <w:lang w:val="en-US"/>
         </w:rPr>
-        <w:t>Increasingly, expressed opions get polarized w.r.t. other filter bubbles</w:t>
+        <w:t>Increasingly, expressed opions get polarized</w:t>
+      </w:r>
+      <w:r>
+        <w:rPr>
+          <w:lang w:val="en-US"/>
+        </w:rPr>
+        <w:t xml:space="preserve"> compared to groups with different opinions</w:t>
       </w:r>
     </w:p>
     <w:p>
@@ -190,6 +232,12 @@
         </w:rPr>
         <w:t>Filter bubbles</w:t>
       </w:r>
+      <w:r>
+        <w:rPr>
+          <w:lang w:val="en-US"/>
+        </w:rPr>
+        <w:t xml:space="preserve"> model explained</w:t>
+      </w:r>
     </w:p>
     <w:p>
       <w:pPr>
@@ -199,25 +247,6 @@
       </w:pPr>
       <w:r>
         <w:rPr>
-          <w:lang w:val="en-US"/>
-        </w:rPr>
-        <w:t xml:space="preserve">A social network can be modeled as a undirected, weighted graph. The nodes represent users and edges to other nodes represent </w:t>
-      </w:r>
-      <w:r>
-        <w:rPr>
-          <w:lang w:val="en-US"/>
-        </w:rPr>
-        <w:t>neighbour users influencing each other’s opinion.</w:t>
-      </w:r>
-    </w:p>
-    <w:p>
-      <w:pPr>
-        <w:rPr>
-          <w:lang w:val="en-US"/>
-        </w:rPr>
-      </w:pPr>
-      <w:r>
-        <w:rPr>
           <w:b/>
           <w:bCs/>
           <w:lang w:val="en-US"/>
@@ -258,13 +287,55 @@
         <w:rPr>
           <w:lang w:val="en-US"/>
         </w:rPr>
-        <w:t xml:space="preserve"> This model each node is linked to an innate opinion which doesn’t change, and an expressed opinion which is</w:t>
-      </w:r>
-      <w:r>
-        <w:rPr>
-          <w:lang w:val="en-US"/>
-        </w:rPr>
-        <w:t>. The FJ is known to converge to an equilibrium set of opinions.</w:t>
+        <w:t xml:space="preserve"> This model each node is linked to a</w:t>
+      </w:r>
+      <w:r>
+        <w:rPr>
+          <w:lang w:val="en-US"/>
+        </w:rPr>
+        <w:t xml:space="preserve"> user’s</w:t>
+      </w:r>
+      <w:r>
+        <w:rPr>
+          <w:lang w:val="en-US"/>
+        </w:rPr>
+        <w:t xml:space="preserve"> innate opinion which doesn’t change, and </w:t>
+      </w:r>
+      <w:r>
+        <w:rPr>
+          <w:lang w:val="en-US"/>
+        </w:rPr>
+        <w:t>that user’s</w:t>
+      </w:r>
+      <w:r>
+        <w:rPr>
+          <w:lang w:val="en-US"/>
+        </w:rPr>
+        <w:t xml:space="preserve"> expressed opinion which is</w:t>
+      </w:r>
+      <w:r>
+        <w:rPr>
+          <w:lang w:val="en-US"/>
+        </w:rPr>
+        <w:t xml:space="preserve"> influenced by </w:t>
+      </w:r>
+      <w:r>
+        <w:rPr>
+          <w:lang w:val="en-US"/>
+        </w:rPr>
+        <w:t>other user’s opinions</w:t>
+      </w:r>
+      <w:r>
+        <w:rPr>
+          <w:lang w:val="en-US"/>
+        </w:rPr>
+        <w:t>. The FJ is known to converge to an equilibrium set of opinions</w:t>
+      </w:r>
+      <w:r>
+        <w:rPr>
+          <w:lang w:val="en-US"/>
+        </w:rPr>
+        <w:t xml:space="preserve"> over time.</w:t>
       </w:r>
     </w:p>
     <w:p>
@@ -492,20 +563,65 @@
       </w:pPr>
       <w:r>
         <w:rPr>
+          <w:lang w:val="en-US"/>
+        </w:rPr>
+        <w:t>When reducing disagreement among users, polarization increases</w:t>
+      </w:r>
+      <w:r>
+        <w:rPr>
+          <w:lang w:val="en-US"/>
+        </w:rPr>
+        <w:t>.</w:t>
+      </w:r>
+    </w:p>
+    <w:p>
+      <w:pPr>
+        <w:pStyle w:val="Kop1"/>
+        <w:rPr>
+          <w:lang w:val="en-US"/>
+        </w:rPr>
+      </w:pPr>
+      <w:r>
+        <w:rPr>
+          <w:lang w:val="en-US"/>
+        </w:rPr>
+        <w:t xml:space="preserve">Fragile consensus in </w:t>
+      </w:r>
+      <w:r>
+        <w:rPr>
+          <w:lang w:val="en-US"/>
+        </w:rPr>
+        <w:t xml:space="preserve">SBM generated </w:t>
+      </w:r>
+      <w:r>
+        <w:rPr>
+          <w:lang w:val="en-US"/>
+        </w:rPr>
+        <w:t>social network graphs</w:t>
+      </w:r>
+    </w:p>
+    <w:p>
+      <w:pPr>
+        <w:rPr>
+          <w:lang w:val="en-US"/>
+        </w:rPr>
+      </w:pPr>
+      <w:r>
+        <w:rPr>
           <w:noProof/>
           <w:lang w:val="fr-FR"/>
         </w:rPr>
         <w:drawing>
-          <wp:anchor distT="0" distB="0" distL="114300" distR="114300" simplePos="0" relativeHeight="251658240" behindDoc="0" locked="0" layoutInCell="1" allowOverlap="1" wp14:anchorId="76AAD26A" wp14:editId="641C99F5">
+          <wp:anchor distT="0" distB="0" distL="114300" distR="114300" simplePos="0" relativeHeight="251658240" behindDoc="0" locked="0" layoutInCell="1" allowOverlap="1" wp14:anchorId="76AAD26A" wp14:editId="28CAB0F8">
             <wp:simplePos x="0" y="0"/>
             <wp:positionH relativeFrom="column">
-              <wp:posOffset>4535690</wp:posOffset>
+              <wp:posOffset>4661152</wp:posOffset>
             </wp:positionH>
             <wp:positionV relativeFrom="paragraph">
-              <wp:posOffset>105121</wp:posOffset>
+              <wp:posOffset>6027</wp:posOffset>
             </wp:positionV>
-            <wp:extent cx="2171700" cy="1627505"/>
-            <wp:effectExtent l="0" t="0" r="0" b="0"/>
+            <wp:extent cx="1952625" cy="1463040"/>
+            <wp:effectExtent l="0" t="0" r="9525" b="3810"/>
             <wp:wrapSquare wrapText="bothSides"/>
             <wp:docPr id="1" name="Afbeelding 1"/>
             <wp:cNvGraphicFramePr>
@@ -536,7 +652,7 @@
                   <pic:spPr bwMode="auto">
                     <a:xfrm>
                       <a:off x="0" y="0"/>
-                      <a:ext cx="2171700" cy="1627505"/>
+                      <a:ext cx="1952625" cy="1463040"/>
                     </a:xfrm>
                     <a:prstGeom prst="rect">
                       <a:avLst/>
@@ -562,13 +678,85 @@
         <w:rPr>
           <w:lang w:val="en-US"/>
         </w:rPr>
-        <w:t>When reducing disagreement among users, polarization increases</w:t>
-      </w:r>
-      <w:r>
-        <w:rPr>
-          <w:lang w:val="en-US"/>
-        </w:rPr>
-        <w:t>.</w:t>
+        <w:t>The equilibirum polarization of a SBM social network</w:t>
+      </w:r>
+      <w:r>
+        <w:rPr>
+          <w:lang w:val="en-US"/>
+        </w:rPr>
+        <w:t xml:space="preserve"> </w:t>
+      </w:r>
+      <w:r>
+        <w:rPr>
+          <w:lang w:val="en-US"/>
+        </w:rPr>
+        <w:t>plotted as a function of nq</w:t>
+      </w:r>
+      <w:r>
+        <w:rPr>
+          <w:lang w:val="en-US"/>
+        </w:rPr>
+        <w:t xml:space="preserve"> (n: 2n nodes, q: probability of out-of-group edge)</w:t>
+      </w:r>
+      <w:r>
+        <w:rPr>
+          <w:lang w:val="en-US"/>
+        </w:rPr>
+        <w:t>, i.e. the average number of</w:t>
+      </w:r>
+      <w:r>
+        <w:rPr>
+          <w:lang w:val="en-US"/>
+        </w:rPr>
+        <w:t xml:space="preserve"> </w:t>
+      </w:r>
+      <w:r>
+        <w:rPr>
+          <w:lang w:val="en-US"/>
+        </w:rPr>
+        <w:t>“out-of-group” edges in the network per node. Polarization</w:t>
+      </w:r>
+      <w:r>
+        <w:rPr>
+          <w:lang w:val="en-US"/>
+        </w:rPr>
+        <w:t xml:space="preserve"> </w:t>
+      </w:r>
+      <w:r>
+        <w:rPr>
+          <w:lang w:val="en-US"/>
+        </w:rPr>
+        <w:t>falls rapidly with nq, leading to a state of potentially fragile</w:t>
+      </w:r>
+      <w:r>
+        <w:rPr>
+          <w:lang w:val="en-US"/>
+        </w:rPr>
+        <w:t xml:space="preserve"> </w:t>
+      </w:r>
+      <w:r>
+        <w:rPr>
+          <w:lang w:val="en-US"/>
+        </w:rPr>
+        <w:t>consensus, where removing a small number of edges from a</w:t>
+      </w:r>
+      <w:r>
+        <w:rPr>
+          <w:lang w:val="en-US"/>
+        </w:rPr>
+        <w:t xml:space="preserve"> </w:t>
+      </w:r>
+      <w:r>
+        <w:rPr>
+          <w:lang w:val="en-US"/>
+        </w:rPr>
+        <w:t>network can vastly increase polarization.</w:t>
+      </w:r>
+      <w:r>
+        <w:rPr>
+          <w:lang w:val="en-US"/>
+        </w:rPr>
+        <w:t xml:space="preserve"> </w:t>
       </w:r>
     </w:p>
     <w:p>
@@ -582,112 +770,13 @@
         <w:rPr>
           <w:lang w:val="en-US"/>
         </w:rPr>
-        <w:t>Fragile consensus in social network graphs</w:t>
-      </w:r>
-    </w:p>
-    <w:p>
-      <w:pPr>
-        <w:rPr>
-          <w:lang w:val="en-US"/>
-        </w:rPr>
-      </w:pPr>
-      <w:r>
-        <w:rPr>
-          <w:lang w:val="en-US"/>
-        </w:rPr>
-        <w:t>The equilibirum polarization of a SBM social network</w:t>
-      </w:r>
-      <w:r>
-        <w:rPr>
-          <w:lang w:val="en-US"/>
-        </w:rPr>
-        <w:t xml:space="preserve"> </w:t>
-      </w:r>
-      <w:r>
-        <w:rPr>
-          <w:lang w:val="en-US"/>
-        </w:rPr>
-        <w:t>plotted as a function of nq</w:t>
-      </w:r>
-      <w:r>
-        <w:rPr>
-          <w:lang w:val="en-US"/>
-        </w:rPr>
-        <w:t xml:space="preserve"> (n: 2n nodes, q: probability of out-of-group edge)</w:t>
-      </w:r>
-      <w:r>
-        <w:rPr>
-          <w:lang w:val="en-US"/>
-        </w:rPr>
-        <w:t>, i.e. the average number of</w:t>
-      </w:r>
-      <w:r>
-        <w:rPr>
-          <w:lang w:val="en-US"/>
-        </w:rPr>
-        <w:t xml:space="preserve"> </w:t>
-      </w:r>
-      <w:r>
-        <w:rPr>
-          <w:lang w:val="en-US"/>
-        </w:rPr>
-        <w:t>“out-of-group” edges in the network per node. Polarization</w:t>
-      </w:r>
-      <w:r>
-        <w:rPr>
-          <w:lang w:val="en-US"/>
-        </w:rPr>
-        <w:t xml:space="preserve"> </w:t>
-      </w:r>
-      <w:r>
-        <w:rPr>
-          <w:lang w:val="en-US"/>
-        </w:rPr>
-        <w:t>falls rapidly with nq, leading to a state of potentially fragile</w:t>
-      </w:r>
-      <w:r>
-        <w:rPr>
-          <w:lang w:val="en-US"/>
-        </w:rPr>
-        <w:t xml:space="preserve"> </w:t>
-      </w:r>
-      <w:r>
-        <w:rPr>
-          <w:lang w:val="en-US"/>
-        </w:rPr>
-        <w:t>consensus, where removing a small number of edges from a</w:t>
-      </w:r>
-      <w:r>
-        <w:rPr>
-          <w:lang w:val="en-US"/>
-        </w:rPr>
-        <w:t xml:space="preserve"> </w:t>
-      </w:r>
-      <w:r>
-        <w:rPr>
-          <w:lang w:val="en-US"/>
-        </w:rPr>
-        <w:t>network can vastly increase polarization.</w:t>
-      </w:r>
-      <w:r>
-        <w:rPr>
-          <w:lang w:val="en-US"/>
-        </w:rPr>
-        <w:t xml:space="preserve"> </w:t>
-      </w:r>
-    </w:p>
-    <w:p>
-      <w:pPr>
-        <w:pStyle w:val="Kop1"/>
-        <w:rPr>
-          <w:lang w:val="en-US"/>
-        </w:rPr>
-      </w:pPr>
-      <w:r>
-        <w:rPr>
-          <w:lang w:val="en-US"/>
-        </w:rPr>
         <w:t>Remedy</w:t>
+      </w:r>
+      <w:r>
+        <w:rPr>
+          <w:lang w:val="en-US"/>
+        </w:rPr>
+        <w:t xml:space="preserve"> to polarization</w:t>
       </w:r>
     </w:p>
     <w:p>

</xml_diff>